<commit_message>
Advancing in Playlist requirenment
</commit_message>
<xml_diff>
--- a/Requerimientos Integradora 3.docx
+++ b/Requerimientos Integradora 3.docx
@@ -67,14 +67,12 @@
                 <w:lang w:val="en-US"/>
               </w:rPr>
             </w:pPr>
-            <w:proofErr w:type="spellStart"/>
             <w:r>
               <w:rPr>
                 <w:lang w:val="en-US"/>
               </w:rPr>
               <w:t>NeoTunes</w:t>
             </w:r>
-            <w:proofErr w:type="spellEnd"/>
           </w:p>
         </w:tc>
       </w:tr>
@@ -956,19 +954,11 @@
                 <w:lang w:val="en-US"/>
               </w:rPr>
             </w:pPr>
-            <w:proofErr w:type="spellStart"/>
-            <w:r>
-              <w:rPr>
-                <w:lang w:val="en-US"/>
-              </w:rPr>
-              <w:t>linkingDate</w:t>
-            </w:r>
-            <w:proofErr w:type="spellEnd"/>
-            <w:r>
-              <w:rPr>
-                <w:lang w:val="en-US"/>
-              </w:rPr>
-              <w:t xml:space="preserve"> </w:t>
+            <w:r>
+              <w:rPr>
+                <w:lang w:val="en-US"/>
+              </w:rPr>
+              <w:t xml:space="preserve">linkingDate </w:t>
             </w:r>
           </w:p>
         </w:tc>
@@ -1127,14 +1117,12 @@
                 <w:lang w:val="en-US"/>
               </w:rPr>
             </w:pPr>
-            <w:proofErr w:type="spellStart"/>
             <w:r>
               <w:rPr>
                 <w:lang w:val="en-US"/>
               </w:rPr>
               <w:t>isCreatorOfContent</w:t>
             </w:r>
-            <w:proofErr w:type="spellEnd"/>
           </w:p>
         </w:tc>
         <w:tc>
@@ -1149,14 +1137,12 @@
                 <w:lang w:val="en-US"/>
               </w:rPr>
             </w:pPr>
-            <w:proofErr w:type="spellStart"/>
             <w:r>
               <w:rPr>
                 <w:lang w:val="en-US"/>
               </w:rPr>
               <w:t>boolean</w:t>
             </w:r>
-            <w:proofErr w:type="spellEnd"/>
           </w:p>
         </w:tc>
         <w:tc>
@@ -1255,21 +1241,7 @@
               <w:rPr>
                 <w:lang w:val="en-US"/>
               </w:rPr>
-              <w:t xml:space="preserve"> the producer according to the </w:t>
-            </w:r>
-            <w:proofErr w:type="spellStart"/>
-            <w:r>
-              <w:rPr>
-                <w:lang w:val="en-US"/>
-              </w:rPr>
-              <w:t>isCreatorOfContent</w:t>
-            </w:r>
-            <w:proofErr w:type="spellEnd"/>
-            <w:r>
-              <w:rPr>
-                <w:lang w:val="en-US"/>
-              </w:rPr>
-              <w:t xml:space="preserve"> parameter</w:t>
+              <w:t xml:space="preserve"> the producer according to the isCreatorOfContent parameter</w:t>
             </w:r>
           </w:p>
           <w:p>
@@ -2110,14 +2082,12 @@
                 <w:lang w:val="en-US"/>
               </w:rPr>
             </w:pPr>
-            <w:proofErr w:type="spellStart"/>
             <w:r>
               <w:rPr>
                 <w:lang w:val="en-US"/>
               </w:rPr>
               <w:t>isPremium</w:t>
             </w:r>
-            <w:proofErr w:type="spellEnd"/>
           </w:p>
         </w:tc>
         <w:tc>
@@ -2132,14 +2102,12 @@
                 <w:lang w:val="en-US"/>
               </w:rPr>
             </w:pPr>
-            <w:proofErr w:type="spellStart"/>
             <w:r>
               <w:rPr>
                 <w:lang w:val="en-US"/>
               </w:rPr>
               <w:t>boolean</w:t>
             </w:r>
-            <w:proofErr w:type="spellEnd"/>
           </w:p>
         </w:tc>
         <w:tc>
@@ -2647,19 +2615,73 @@
               <w:rPr>
                 <w:lang w:val="en-US"/>
               </w:rPr>
-              <w:t xml:space="preserve"> music or podcasts will have a name, an URL related to the audio file album cover or related to topic in the case of the podcast</w:t>
-            </w:r>
-            <w:r>
-              <w:rPr>
-                <w:lang w:val="en-US"/>
-              </w:rPr>
-              <w:t xml:space="preserve"> and a duration.</w:t>
-            </w:r>
-            <w:r>
-              <w:rPr>
-                <w:lang w:val="en-US"/>
-              </w:rPr>
-              <w:t xml:space="preserve"> The type of audio file depends on what the user wants to add</w:t>
+              <w:t xml:space="preserve"> music or podcasts will have a name, an URL related to the audio file album cover or</w:t>
+            </w:r>
+            <w:r>
+              <w:rPr>
+                <w:lang w:val="en-US"/>
+              </w:rPr>
+              <w:t xml:space="preserve"> </w:t>
+            </w:r>
+            <w:r>
+              <w:rPr>
+                <w:lang w:val="en-US"/>
+              </w:rPr>
+              <w:t>to</w:t>
+            </w:r>
+            <w:r>
+              <w:rPr>
+                <w:lang w:val="en-US"/>
+              </w:rPr>
+              <w:t xml:space="preserve"> the</w:t>
+            </w:r>
+            <w:r>
+              <w:rPr>
+                <w:lang w:val="en-US"/>
+              </w:rPr>
+              <w:t xml:space="preserve"> topic in the case of the podcast</w:t>
+            </w:r>
+            <w:r>
+              <w:rPr>
+                <w:lang w:val="en-US"/>
+              </w:rPr>
+              <w:t>,</w:t>
+            </w:r>
+            <w:r>
+              <w:rPr>
+                <w:lang w:val="en-US"/>
+              </w:rPr>
+              <w:t xml:space="preserve"> and </w:t>
+            </w:r>
+            <w:r>
+              <w:rPr>
+                <w:lang w:val="en-US"/>
+              </w:rPr>
+              <w:t xml:space="preserve">finally </w:t>
+            </w:r>
+            <w:r>
+              <w:rPr>
+                <w:lang w:val="en-US"/>
+              </w:rPr>
+              <w:t>a duration.</w:t>
+            </w:r>
+            <w:r>
+              <w:rPr>
+                <w:lang w:val="en-US"/>
+              </w:rPr>
+              <w:t xml:space="preserve"> The type of audio file depends on what the </w:t>
+            </w:r>
+            <w:r>
+              <w:rPr>
+                <w:lang w:val="en-US"/>
+              </w:rPr>
+              <w:t>produce</w:t>
+            </w:r>
+            <w:r>
+              <w:rPr>
+                <w:lang w:val="en-US"/>
+              </w:rPr>
+              <w:t>r wants to add</w:t>
             </w:r>
           </w:p>
           <w:p>
@@ -2797,55 +2819,7 @@
                 <w:rFonts w:eastAsia="Calibri"/>
                 <w:lang w:val="en-US"/>
               </w:rPr>
-              <w:t xml:space="preserve">Política, </w:t>
-            </w:r>
-            <w:proofErr w:type="spellStart"/>
-            <w:r>
-              <w:rPr>
-                <w:rFonts w:eastAsia="Calibri"/>
-                <w:lang w:val="en-US"/>
-              </w:rPr>
-              <w:t>Entretenimiento</w:t>
-            </w:r>
-            <w:proofErr w:type="spellEnd"/>
-            <w:r>
-              <w:rPr>
-                <w:rFonts w:eastAsia="Calibri"/>
-                <w:lang w:val="en-US"/>
-              </w:rPr>
-              <w:t xml:space="preserve">, </w:t>
-            </w:r>
-            <w:proofErr w:type="spellStart"/>
-            <w:r>
-              <w:rPr>
-                <w:rFonts w:eastAsia="Calibri"/>
-                <w:lang w:val="en-US"/>
-              </w:rPr>
-              <w:t>Videojuegos</w:t>
-            </w:r>
-            <w:proofErr w:type="spellEnd"/>
-            <w:r>
-              <w:rPr>
-                <w:rFonts w:eastAsia="Calibri"/>
-                <w:lang w:val="en-US"/>
-              </w:rPr>
-              <w:t xml:space="preserve"> y </w:t>
-            </w:r>
-            <w:proofErr w:type="spellStart"/>
-            <w:r>
-              <w:rPr>
-                <w:rFonts w:eastAsia="Calibri"/>
-                <w:lang w:val="en-US"/>
-              </w:rPr>
-              <w:t>Moda</w:t>
-            </w:r>
-            <w:proofErr w:type="spellEnd"/>
-            <w:r>
-              <w:rPr>
-                <w:rFonts w:eastAsia="Calibri"/>
-                <w:lang w:val="en-US"/>
-              </w:rPr>
-              <w:t>.</w:t>
+              <w:t>Política, Entretenimiento, Videojuegos y Moda.</w:t>
             </w:r>
           </w:p>
           <w:p>
@@ -3309,14 +3283,12 @@
                 <w:lang w:val="en-US"/>
               </w:rPr>
             </w:pPr>
-            <w:proofErr w:type="spellStart"/>
             <w:r>
               <w:rPr>
                 <w:lang w:val="en-US"/>
               </w:rPr>
               <w:t>timesSold</w:t>
             </w:r>
-            <w:proofErr w:type="spellEnd"/>
           </w:p>
         </w:tc>
         <w:tc>
@@ -3408,14 +3380,12 @@
                 <w:lang w:val="en-US"/>
               </w:rPr>
             </w:pPr>
-            <w:proofErr w:type="spellStart"/>
             <w:r>
               <w:rPr>
                 <w:lang w:val="en-US"/>
               </w:rPr>
               <w:t>TypeGenreSong</w:t>
             </w:r>
-            <w:proofErr w:type="spellEnd"/>
           </w:p>
         </w:tc>
         <w:tc>
@@ -3487,7 +3457,6 @@
                 <w:lang w:val="en-US"/>
               </w:rPr>
             </w:pPr>
-            <w:proofErr w:type="spellStart"/>
             <w:r>
               <w:rPr>
                 <w:lang w:val="en-US"/>
@@ -3506,7 +3475,6 @@
               </w:rPr>
               <w:t>Podcast</w:t>
             </w:r>
-            <w:proofErr w:type="spellEnd"/>
           </w:p>
         </w:tc>
         <w:tc>
@@ -3595,21 +3563,7 @@
               <w:rPr>
                 <w:lang w:val="en-US"/>
               </w:rPr>
-              <w:t xml:space="preserve">, URL, duration, price, </w:t>
-            </w:r>
-            <w:proofErr w:type="spellStart"/>
-            <w:r>
-              <w:rPr>
-                <w:lang w:val="en-US"/>
-              </w:rPr>
-              <w:t>timesSold</w:t>
-            </w:r>
-            <w:proofErr w:type="spellEnd"/>
-            <w:r>
-              <w:rPr>
-                <w:lang w:val="en-US"/>
-              </w:rPr>
-              <w:t xml:space="preserve"> and genre in case </w:t>
+              <w:t xml:space="preserve">, URL, duration, price, timesSold and genre in case </w:t>
             </w:r>
             <w:r>
               <w:rPr>
@@ -4109,35 +4063,7 @@
               <w:rPr>
                 <w:lang w:val="en"/>
               </w:rPr>
-              <w:t xml:space="preserve">A playlist with Songs and Podcasts: the number of the boxes </w:t>
-            </w:r>
-            <w:proofErr w:type="spellStart"/>
-            <w:r>
-              <w:rPr>
-                <w:lang w:val="en"/>
-              </w:rPr>
-              <w:t>i,j</w:t>
-            </w:r>
-            <w:proofErr w:type="spellEnd"/>
-            <w:r>
-              <w:rPr>
-                <w:lang w:val="en"/>
-              </w:rPr>
-              <w:t xml:space="preserve">, going through the matrix from bottom to top and from right to left, when the sum </w:t>
-            </w:r>
-            <w:proofErr w:type="spellStart"/>
-            <w:r>
-              <w:rPr>
-                <w:lang w:val="en"/>
-              </w:rPr>
-              <w:t>i+j</w:t>
-            </w:r>
-            <w:proofErr w:type="spellEnd"/>
-            <w:r>
-              <w:rPr>
-                <w:lang w:val="en"/>
-              </w:rPr>
-              <w:t xml:space="preserve"> is an odd number greater than 1.</w:t>
+              <w:t>A playlist with Songs and Podcasts: the number of the boxes i,j, going through the matrix from bottom to top and from right to left, when the sum i+j is an odd number greater than 1.</w:t>
             </w:r>
           </w:p>
           <w:p>
@@ -4196,31 +4122,13 @@
                       <w:b/>
                     </w:rPr>
                   </w:pPr>
-                  <w:proofErr w:type="spellStart"/>
                   <w:r>
                     <w:rPr>
                       <w:rFonts w:ascii="Calibri" w:eastAsia="Calibri" w:hAnsi="Calibri" w:cs="Calibri"/>
                       <w:b/>
                     </w:rPr>
-                    <w:t>Only</w:t>
+                    <w:t>Only songs</w:t>
                   </w:r>
-                  <w:proofErr w:type="spellEnd"/>
-                  <w:r>
-                    <w:rPr>
-                      <w:rFonts w:ascii="Calibri" w:eastAsia="Calibri" w:hAnsi="Calibri" w:cs="Calibri"/>
-                      <w:b/>
-                    </w:rPr>
-                    <w:t xml:space="preserve"> </w:t>
-                  </w:r>
-                  <w:proofErr w:type="spellStart"/>
-                  <w:r>
-                    <w:rPr>
-                      <w:rFonts w:ascii="Calibri" w:eastAsia="Calibri" w:hAnsi="Calibri" w:cs="Calibri"/>
-                      <w:b/>
-                    </w:rPr>
-                    <w:t>songs</w:t>
-                  </w:r>
-                  <w:proofErr w:type="spellEnd"/>
                 </w:p>
               </w:tc>
             </w:tr>
@@ -4300,7 +4208,6 @@
                       <w:rFonts w:ascii="Calibri" w:eastAsia="Calibri" w:hAnsi="Calibri" w:cs="Calibri"/>
                     </w:rPr>
                   </w:pPr>
-                  <w:proofErr w:type="spellStart"/>
                   <w:r>
                     <w:rPr>
                       <w:rFonts w:ascii="Calibri" w:eastAsia="Calibri" w:hAnsi="Calibri" w:cs="Calibri"/>
@@ -4315,7 +4222,6 @@
                     </w:rPr>
                     <w:t>ode</w:t>
                   </w:r>
-                  <w:proofErr w:type="spellEnd"/>
                   <w:r>
                     <w:rPr>
                       <w:rFonts w:ascii="Calibri" w:eastAsia="Calibri" w:hAnsi="Calibri" w:cs="Calibri"/>
@@ -4383,21 +4289,12 @@
                       <w:b/>
                     </w:rPr>
                   </w:pPr>
-                  <w:proofErr w:type="spellStart"/>
                   <w:r>
                     <w:rPr>
                       <w:rFonts w:ascii="Calibri" w:eastAsia="Calibri" w:hAnsi="Calibri" w:cs="Calibri"/>
                       <w:b/>
                     </w:rPr>
-                    <w:t>Only</w:t>
-                  </w:r>
-                  <w:proofErr w:type="spellEnd"/>
-                  <w:r>
-                    <w:rPr>
-                      <w:rFonts w:ascii="Calibri" w:eastAsia="Calibri" w:hAnsi="Calibri" w:cs="Calibri"/>
-                      <w:b/>
-                    </w:rPr>
-                    <w:t xml:space="preserve"> Podcast</w:t>
+                    <w:t>Only Podcast</w:t>
                   </w:r>
                 </w:p>
               </w:tc>
@@ -4468,7 +4365,6 @@
                       </wp:inline>
                     </w:drawing>
                   </w:r>
-                  <w:proofErr w:type="spellStart"/>
                   <w:r>
                     <w:rPr>
                       <w:rFonts w:ascii="Calibri" w:eastAsia="Calibri" w:hAnsi="Calibri" w:cs="Calibri"/>
@@ -4483,7 +4379,6 @@
                     </w:rPr>
                     <w:t>ode</w:t>
                   </w:r>
-                  <w:proofErr w:type="spellEnd"/>
                   <w:r>
                     <w:rPr>
                       <w:rFonts w:ascii="Calibri" w:eastAsia="Calibri" w:hAnsi="Calibri" w:cs="Calibri"/>
@@ -4552,21 +4447,12 @@
                       <w:b/>
                     </w:rPr>
                   </w:pPr>
-                  <w:proofErr w:type="spellStart"/>
                   <w:r>
                     <w:rPr>
                       <w:rFonts w:ascii="Calibri" w:eastAsia="Calibri" w:hAnsi="Calibri" w:cs="Calibri"/>
                       <w:b/>
                     </w:rPr>
-                    <w:t>Songs</w:t>
-                  </w:r>
-                  <w:proofErr w:type="spellEnd"/>
-                  <w:r>
-                    <w:rPr>
-                      <w:rFonts w:ascii="Calibri" w:eastAsia="Calibri" w:hAnsi="Calibri" w:cs="Calibri"/>
-                      <w:b/>
-                    </w:rPr>
-                    <w:t xml:space="preserve"> and podcasts</w:t>
+                    <w:t>Songs and podcasts</w:t>
                   </w:r>
                 </w:p>
               </w:tc>
@@ -4659,7 +4545,6 @@
                       <w:rFonts w:ascii="Calibri" w:eastAsia="Calibri" w:hAnsi="Calibri" w:cs="Calibri"/>
                     </w:rPr>
                   </w:pPr>
-                  <w:proofErr w:type="spellStart"/>
                   <w:r>
                     <w:rPr>
                       <w:rFonts w:ascii="Calibri" w:eastAsia="Calibri" w:hAnsi="Calibri" w:cs="Calibri"/>
@@ -4674,7 +4559,6 @@
                     </w:rPr>
                     <w:t>ode</w:t>
                   </w:r>
-                  <w:proofErr w:type="spellEnd"/>
                   <w:r>
                     <w:rPr>
                       <w:rFonts w:ascii="Calibri" w:eastAsia="Calibri" w:hAnsi="Calibri" w:cs="Calibri"/>
@@ -5416,30 +5300,8 @@
               <w:rPr>
                 <w:lang w:val="es-CO"/>
               </w:rPr>
-              <w:t xml:space="preserve"> </w:t>
-            </w:r>
-            <w:proofErr w:type="spellStart"/>
-            <w:r>
-              <w:rPr>
-                <w:lang w:val="es-CO"/>
-              </w:rPr>
-              <w:t>Edit</w:t>
-            </w:r>
-            <w:proofErr w:type="spellEnd"/>
-            <w:r>
-              <w:rPr>
-                <w:lang w:val="es-CO"/>
-              </w:rPr>
-              <w:t xml:space="preserve"> a </w:t>
-            </w:r>
-            <w:proofErr w:type="spellStart"/>
-            <w:r>
-              <w:rPr>
-                <w:lang w:val="es-CO"/>
-              </w:rPr>
-              <w:t>playlist</w:t>
-            </w:r>
-            <w:proofErr w:type="spellEnd"/>
+              <w:t xml:space="preserve"> Edit a playlist</w:t>
+            </w:r>
             <w:r>
               <w:rPr>
                 <w:rFonts w:eastAsia="Calibri"/>
@@ -5618,14 +5480,12 @@
                 <w:lang w:val="en-US"/>
               </w:rPr>
             </w:pPr>
-            <w:proofErr w:type="spellStart"/>
             <w:r>
               <w:rPr>
                 <w:lang w:val="en-US"/>
               </w:rPr>
               <w:t>playlistName</w:t>
             </w:r>
-            <w:proofErr w:type="spellEnd"/>
           </w:p>
         </w:tc>
         <w:tc>
@@ -5783,14 +5643,12 @@
                 <w:lang w:val="en-US"/>
               </w:rPr>
             </w:pPr>
-            <w:proofErr w:type="spellStart"/>
             <w:r>
               <w:rPr>
                 <w:lang w:val="en-US"/>
               </w:rPr>
               <w:t>songName</w:t>
             </w:r>
-            <w:proofErr w:type="spellEnd"/>
           </w:p>
         </w:tc>
         <w:tc>
@@ -6525,19 +6383,11 @@
                 <w:lang w:val="en-US"/>
               </w:rPr>
             </w:pPr>
-            <w:proofErr w:type="spellStart"/>
-            <w:r>
-              <w:rPr>
-                <w:lang w:val="en-US"/>
-              </w:rPr>
-              <w:t>addPlayer</w:t>
-            </w:r>
-            <w:proofErr w:type="spellEnd"/>
-            <w:r>
-              <w:rPr>
-                <w:lang w:val="en-US"/>
-              </w:rPr>
-              <w:t>(…)</w:t>
+            <w:r>
+              <w:rPr>
+                <w:lang w:val="en-US"/>
+              </w:rPr>
+              <w:t>addPlayer(…)</w:t>
             </w:r>
           </w:p>
         </w:tc>
@@ -6622,7 +6472,6 @@
                 <w:lang w:val="en-US"/>
               </w:rPr>
             </w:pPr>
-            <w:proofErr w:type="spellStart"/>
             <w:r>
               <w:rPr>
                 <w:lang w:val="en-US"/>
@@ -6635,7 +6484,6 @@
               </w:rPr>
               <w:t>ToLevel</w:t>
             </w:r>
-            <w:proofErr w:type="spellEnd"/>
             <w:r>
               <w:rPr>
                 <w:lang w:val="en-US"/>
@@ -6732,7 +6580,6 @@
                 <w:lang w:val="en-US"/>
               </w:rPr>
             </w:pPr>
-            <w:proofErr w:type="spellStart"/>
             <w:r>
               <w:rPr>
                 <w:color w:val="000000"/>
@@ -6742,7 +6589,6 @@
               </w:rPr>
               <w:t>registerPlayer</w:t>
             </w:r>
-            <w:proofErr w:type="spellEnd"/>
             <w:r>
               <w:rPr>
                 <w:color w:val="000000"/>
@@ -6950,19 +6796,11 @@
                 <w:lang w:val="en-US"/>
               </w:rPr>
             </w:pPr>
-            <w:proofErr w:type="spellStart"/>
-            <w:r>
-              <w:rPr>
-                <w:lang w:val="en-US"/>
-              </w:rPr>
-              <w:t>addLevel</w:t>
-            </w:r>
-            <w:proofErr w:type="spellEnd"/>
-            <w:r>
-              <w:rPr>
-                <w:lang w:val="en-US"/>
-              </w:rPr>
-              <w:t>(…)</w:t>
+            <w:r>
+              <w:rPr>
+                <w:lang w:val="en-US"/>
+              </w:rPr>
+              <w:t>addLevel(…)</w:t>
             </w:r>
           </w:p>
         </w:tc>
@@ -7047,19 +6885,11 @@
                 <w:lang w:val="en-US"/>
               </w:rPr>
             </w:pPr>
-            <w:proofErr w:type="spellStart"/>
-            <w:r>
-              <w:rPr>
-                <w:lang w:val="en-US"/>
-              </w:rPr>
-              <w:t>registerLevel</w:t>
-            </w:r>
-            <w:proofErr w:type="spellEnd"/>
-            <w:r>
-              <w:rPr>
-                <w:lang w:val="en-US"/>
-              </w:rPr>
-              <w:t>(…)</w:t>
+            <w:r>
+              <w:rPr>
+                <w:lang w:val="en-US"/>
+              </w:rPr>
+              <w:t>registerLevel(…)</w:t>
             </w:r>
           </w:p>
         </w:tc>
@@ -7253,19 +7083,11 @@
                 <w:lang w:val="en-US"/>
               </w:rPr>
             </w:pPr>
-            <w:proofErr w:type="spellStart"/>
-            <w:r>
-              <w:rPr>
-                <w:lang w:val="en-US"/>
-              </w:rPr>
-              <w:t>addLoot</w:t>
-            </w:r>
-            <w:proofErr w:type="spellEnd"/>
-            <w:r>
-              <w:rPr>
-                <w:lang w:val="en-US"/>
-              </w:rPr>
-              <w:t>(…)</w:t>
+            <w:r>
+              <w:rPr>
+                <w:lang w:val="en-US"/>
+              </w:rPr>
+              <w:t>addLoot(…)</w:t>
             </w:r>
           </w:p>
         </w:tc>
@@ -7349,19 +7171,11 @@
                 <w:lang w:val="en-US"/>
               </w:rPr>
             </w:pPr>
-            <w:proofErr w:type="spellStart"/>
-            <w:r>
-              <w:rPr>
-                <w:lang w:val="en-US"/>
-              </w:rPr>
-              <w:t>addLootToLevel</w:t>
-            </w:r>
-            <w:proofErr w:type="spellEnd"/>
-            <w:r>
-              <w:rPr>
-                <w:lang w:val="en-US"/>
-              </w:rPr>
-              <w:t>(…)</w:t>
+            <w:r>
+              <w:rPr>
+                <w:lang w:val="en-US"/>
+              </w:rPr>
+              <w:t>addLootToLevel(…)</w:t>
             </w:r>
           </w:p>
         </w:tc>
@@ -7446,7 +7260,6 @@
                 <w:lang w:val="en-US"/>
               </w:rPr>
             </w:pPr>
-            <w:proofErr w:type="spellStart"/>
             <w:r>
               <w:rPr>
                 <w:lang w:val="en-US"/>
@@ -7457,14 +7270,7 @@
               <w:rPr>
                 <w:lang w:val="en-US"/>
               </w:rPr>
-              <w:t>InLevel</w:t>
-            </w:r>
-            <w:proofErr w:type="spellEnd"/>
-            <w:r>
-              <w:rPr>
-                <w:lang w:val="en-US"/>
-              </w:rPr>
-              <w:t>(…)</w:t>
+              <w:t>InLevel(…)</w:t>
             </w:r>
           </w:p>
         </w:tc>
@@ -7652,19 +7458,11 @@
                 <w:lang w:val="en-US"/>
               </w:rPr>
             </w:pPr>
-            <w:proofErr w:type="spellStart"/>
-            <w:r>
-              <w:rPr>
-                <w:lang w:val="en-US"/>
-              </w:rPr>
-              <w:t>addEnemy</w:t>
-            </w:r>
-            <w:proofErr w:type="spellEnd"/>
-            <w:r>
-              <w:rPr>
-                <w:lang w:val="en-US"/>
-              </w:rPr>
-              <w:t>(…)</w:t>
+            <w:r>
+              <w:rPr>
+                <w:lang w:val="en-US"/>
+              </w:rPr>
+              <w:t>addEnemy(…)</w:t>
             </w:r>
           </w:p>
         </w:tc>
@@ -7748,19 +7546,11 @@
                 <w:lang w:val="en-US"/>
               </w:rPr>
             </w:pPr>
-            <w:proofErr w:type="spellStart"/>
-            <w:r>
-              <w:rPr>
-                <w:lang w:val="en-US"/>
-              </w:rPr>
-              <w:t>addEnemyToLevel</w:t>
-            </w:r>
-            <w:proofErr w:type="spellEnd"/>
-            <w:r>
-              <w:rPr>
-                <w:lang w:val="en-US"/>
-              </w:rPr>
-              <w:t>(…)</w:t>
+            <w:r>
+              <w:rPr>
+                <w:lang w:val="en-US"/>
+              </w:rPr>
+              <w:t>addEnemyToLevel(…)</w:t>
             </w:r>
           </w:p>
         </w:tc>
@@ -7845,19 +7635,11 @@
                 <w:lang w:val="en-US"/>
               </w:rPr>
             </w:pPr>
-            <w:proofErr w:type="spellStart"/>
-            <w:r>
-              <w:rPr>
-                <w:lang w:val="en-US"/>
-              </w:rPr>
-              <w:t>registerEnemy</w:t>
-            </w:r>
-            <w:proofErr w:type="spellEnd"/>
-            <w:r>
-              <w:rPr>
-                <w:lang w:val="en-US"/>
-              </w:rPr>
-              <w:t>(…)</w:t>
+            <w:r>
+              <w:rPr>
+                <w:lang w:val="en-US"/>
+              </w:rPr>
+              <w:t>registerEnemy(…)</w:t>
             </w:r>
           </w:p>
         </w:tc>
@@ -7962,19 +7744,11 @@
                 <w:lang w:val="en-US"/>
               </w:rPr>
             </w:pPr>
-            <w:proofErr w:type="spellStart"/>
-            <w:r>
-              <w:rPr>
-                <w:lang w:val="en-US"/>
-              </w:rPr>
-              <w:t>setPlayerScore</w:t>
-            </w:r>
-            <w:proofErr w:type="spellEnd"/>
-            <w:r>
-              <w:rPr>
-                <w:lang w:val="en-US"/>
-              </w:rPr>
-              <w:t>(…)</w:t>
+            <w:r>
+              <w:rPr>
+                <w:lang w:val="en-US"/>
+              </w:rPr>
+              <w:t>setPlayerScore(…)</w:t>
             </w:r>
           </w:p>
         </w:tc>
@@ -8060,19 +7834,11 @@
                 <w:lang w:val="en-US"/>
               </w:rPr>
             </w:pPr>
-            <w:proofErr w:type="spellStart"/>
-            <w:r>
-              <w:rPr>
-                <w:lang w:val="en-US"/>
-              </w:rPr>
-              <w:t>getPlayerByNickname</w:t>
-            </w:r>
-            <w:proofErr w:type="spellEnd"/>
-            <w:r>
-              <w:rPr>
-                <w:lang w:val="en-US"/>
-              </w:rPr>
-              <w:t>(</w:t>
+            <w:r>
+              <w:rPr>
+                <w:lang w:val="en-US"/>
+              </w:rPr>
+              <w:t>getPlayerByNickname(</w:t>
             </w:r>
             <w:r>
               <w:rPr>
@@ -8170,28 +7936,18 @@
                 <w:lang w:val="en-US"/>
               </w:rPr>
             </w:pPr>
-            <w:proofErr w:type="spellStart"/>
-            <w:r>
-              <w:rPr>
-                <w:lang w:val="en-US"/>
-              </w:rPr>
-              <w:t>increasePlayerLevel</w:t>
-            </w:r>
-            <w:proofErr w:type="spellEnd"/>
-            <w:r>
-              <w:rPr>
-                <w:lang w:val="en-US"/>
-              </w:rPr>
-              <w:t>(</w:t>
-            </w:r>
-            <w:proofErr w:type="spellStart"/>
+            <w:r>
+              <w:rPr>
+                <w:lang w:val="en-US"/>
+              </w:rPr>
+              <w:t>increasePlayerLevel(</w:t>
+            </w:r>
             <w:r>
               <w:rPr>
                 <w:lang w:val="en-US"/>
               </w:rPr>
               <w:t>levelID</w:t>
             </w:r>
-            <w:proofErr w:type="spellEnd"/>
             <w:r>
               <w:rPr>
                 <w:lang w:val="en-US"/>
@@ -8283,14 +8039,12 @@
                 <w:lang w:val="en-US"/>
               </w:rPr>
             </w:pPr>
-            <w:proofErr w:type="spellStart"/>
             <w:r>
               <w:rPr>
                 <w:lang w:val="en-US"/>
               </w:rPr>
               <w:t>increasePlayerLevel</w:t>
             </w:r>
-            <w:proofErr w:type="spellEnd"/>
             <w:r>
               <w:rPr>
                 <w:lang w:val="en-US"/>

</xml_diff>